<commit_message>
wednesday morning sync for achi
</commit_message>
<xml_diff>
--- a/lesson_3/ex3.docx
+++ b/lesson_3/ex3.docx
@@ -51,6 +51,14 @@
           <w:lang w:val="en-US"/>
         </w:rPr>
         <w:t>במשתנים, בתנאים ובשילובים מורכבים שלהם</w:t>
+      </w:r>
+      <w:r>
+        <w:rPr>
+          <w:rFonts w:hint="cs"/>
+          <w:rtl/>
+          <w:lang w:val="en-US"/>
+        </w:rPr>
+        <w:t>.</w:t>
       </w:r>
     </w:p>
     <w:p>
@@ -407,23 +415,13 @@
           <w:lang w:val="en-US"/>
         </w:rPr>
       </w:pPr>
-    </w:p>
-    <w:p>
-      <w:pPr>
-        <w:pStyle w:val="a6"/>
-        <w:bidi/>
-        <w:rPr>
-          <w:rtl/>
-          <w:lang w:val="en-US"/>
-        </w:rPr>
-      </w:pPr>
-      <w:r>
-        <w:rPr>
-          <w:rFonts w:hint="cs"/>
-          <w:rtl/>
-          <w:lang w:val="en-US"/>
-        </w:rPr>
-        <w:t>רקע על זוגיות:</w:t>
+      <w:r>
+        <w:rPr>
+          <w:rFonts w:hint="cs"/>
+          <w:rtl/>
+          <w:lang w:val="en-US"/>
+        </w:rPr>
+        <w:t>שימו לב לשמור את התרגילים שלכם, ולא למחוק בסוף כל משימה!</w:t>
       </w:r>
     </w:p>
     <w:p>
@@ -450,69 +448,27 @@
         <w:bidi/>
         <w:spacing w:after="0" w:line="240" w:lineRule="auto"/>
         <w:rPr>
-          <w:rFonts w:hint="cs"/>
-          <w:rtl/>
-          <w:lang w:val="en-US"/>
-        </w:rPr>
-      </w:pPr>
-      <w:r>
-        <w:rPr>
-          <w:rtl/>
-          <w:lang w:val="en-US"/>
-        </w:rPr>
-        <w:tab/>
-      </w:r>
-      <w:r>
-        <w:rPr>
-          <w:rFonts w:hint="cs"/>
-          <w:rtl/>
-          <w:lang w:val="en-US"/>
-        </w:rPr>
-        <w:t xml:space="preserve">עבור משתנה </w:t>
-      </w:r>
-      <w:proofErr w:type="spellStart"/>
-      <w:r>
-        <w:rPr>
-          <w:lang w:val="en-US"/>
-        </w:rPr>
-        <w:t>int</w:t>
-      </w:r>
-      <w:proofErr w:type="spellEnd"/>
-      <w:r>
-        <w:rPr>
-          <w:lang w:val="en-US"/>
-        </w:rPr>
-        <w:t xml:space="preserve"> </w:t>
-      </w:r>
-      <w:proofErr w:type="spellStart"/>
-      <w:r>
-        <w:rPr>
-          <w:lang w:val="en-US"/>
-        </w:rPr>
-        <w:t>qwe</w:t>
-      </w:r>
-      <w:proofErr w:type="spellEnd"/>
-      <w:r>
-        <w:rPr>
-          <w:rFonts w:hint="cs"/>
-          <w:rtl/>
-          <w:lang w:val="en-US"/>
-        </w:rPr>
-        <w:t xml:space="preserve">, השארית שלו בחלוקה ב-2 היא: </w:t>
-      </w:r>
-      <w:r>
-        <w:rPr>
-          <w:lang w:val="en-US"/>
-        </w:rPr>
-        <w:t>qwe%2</w:t>
-      </w:r>
-      <w:r>
-        <w:rPr>
-          <w:rFonts w:hint="cs"/>
-          <w:rtl/>
-          <w:lang w:val="en-US"/>
-        </w:rPr>
-        <w:t xml:space="preserve"> (% עושה כמו חלוקה, רק במקום </w:t>
+          <w:rtl/>
+          <w:lang w:val="en-US"/>
+        </w:rPr>
+      </w:pPr>
+    </w:p>
+    <w:p>
+      <w:pPr>
+        <w:pStyle w:val="a6"/>
+        <w:bidi/>
+        <w:rPr>
+          <w:rtl/>
+          <w:lang w:val="en-US"/>
+        </w:rPr>
+      </w:pPr>
+      <w:r>
+        <w:rPr>
+          <w:rFonts w:hint="cs"/>
+          <w:rtl/>
+          <w:lang w:val="en-US"/>
+        </w:rPr>
+        <w:t>רקע על זוגיות:</w:t>
       </w:r>
     </w:p>
     <w:p>
@@ -557,7 +513,51 @@
           <w:rtl/>
           <w:lang w:val="en-US"/>
         </w:rPr>
-        <w:t>להגיד מה התוצאה, זה אומר מה השארית).</w:t>
+        <w:t xml:space="preserve">עבור משתנה </w:t>
+      </w:r>
+      <w:proofErr w:type="spellStart"/>
+      <w:r>
+        <w:rPr>
+          <w:lang w:val="en-US"/>
+        </w:rPr>
+        <w:t>int</w:t>
+      </w:r>
+      <w:proofErr w:type="spellEnd"/>
+      <w:r>
+        <w:rPr>
+          <w:lang w:val="en-US"/>
+        </w:rPr>
+        <w:t xml:space="preserve"> </w:t>
+      </w:r>
+      <w:proofErr w:type="spellStart"/>
+      <w:r>
+        <w:rPr>
+          <w:lang w:val="en-US"/>
+        </w:rPr>
+        <w:t>qwe</w:t>
+      </w:r>
+      <w:proofErr w:type="spellEnd"/>
+      <w:r>
+        <w:rPr>
+          <w:rFonts w:hint="cs"/>
+          <w:rtl/>
+          <w:lang w:val="en-US"/>
+        </w:rPr>
+        <w:t xml:space="preserve">, השארית שלו בחלוקה ב-2 היא: </w:t>
+      </w:r>
+      <w:r>
+        <w:rPr>
+          <w:lang w:val="en-US"/>
+        </w:rPr>
+        <w:t>qwe%2</w:t>
+      </w:r>
+      <w:r>
+        <w:rPr>
+          <w:rFonts w:hint="cs"/>
+          <w:rtl/>
+          <w:lang w:val="en-US"/>
+        </w:rPr>
+        <w:t xml:space="preserve"> (% עושה כמו חלוקה, רק במקום </w:t>
       </w:r>
     </w:p>
     <w:p>
@@ -596,6 +596,50 @@
         </w:rPr>
         <w:tab/>
       </w:r>
+      <w:r>
+        <w:rPr>
+          <w:rFonts w:hint="cs"/>
+          <w:rtl/>
+          <w:lang w:val="en-US"/>
+        </w:rPr>
+        <w:t>להגיד מה התוצאה, זה אומר מה השארית).</w:t>
+      </w:r>
+    </w:p>
+    <w:p>
+      <w:pPr>
+        <w:shd w:val="clear" w:color="auto" w:fill="FFFFFF"/>
+        <w:tabs>
+          <w:tab w:val="left" w:pos="916"/>
+          <w:tab w:val="left" w:pos="1832"/>
+          <w:tab w:val="left" w:pos="2748"/>
+          <w:tab w:val="left" w:pos="3664"/>
+          <w:tab w:val="left" w:pos="4580"/>
+          <w:tab w:val="left" w:pos="5496"/>
+          <w:tab w:val="left" w:pos="6412"/>
+          <w:tab w:val="left" w:pos="7328"/>
+          <w:tab w:val="left" w:pos="8244"/>
+          <w:tab w:val="left" w:pos="9160"/>
+          <w:tab w:val="left" w:pos="10076"/>
+          <w:tab w:val="left" w:pos="10992"/>
+          <w:tab w:val="left" w:pos="11908"/>
+          <w:tab w:val="left" w:pos="12824"/>
+          <w:tab w:val="left" w:pos="13740"/>
+          <w:tab w:val="left" w:pos="14656"/>
+        </w:tabs>
+        <w:bidi/>
+        <w:spacing w:after="0" w:line="240" w:lineRule="auto"/>
+        <w:rPr>
+          <w:rtl/>
+          <w:lang w:val="en-US"/>
+        </w:rPr>
+      </w:pPr>
+      <w:r>
+        <w:rPr>
+          <w:rtl/>
+          <w:lang w:val="en-US"/>
+        </w:rPr>
+        <w:tab/>
+      </w:r>
       <w:proofErr w:type="spellStart"/>
       <w:r>
         <w:rPr>
@@ -610,7 +654,64 @@
           <w:rtl/>
           <w:lang w:val="en-US"/>
         </w:rPr>
-        <w:t xml:space="preserve"> הוא זוגי אם השארית שלו בחלוקה ב2 היא 0, ואי-זוגי אם היא 1. </w:t>
+        <w:t xml:space="preserve"> הוא זוגי אם השארית שלו בחלוקה ב2 היא 0, ואי-זוגי אם היא 1.</w:t>
+      </w:r>
+    </w:p>
+    <w:p>
+      <w:pPr>
+        <w:pStyle w:val="a6"/>
+        <w:bidi/>
+        <w:rPr>
+          <w:rtl/>
+          <w:lang w:val="en-US"/>
+        </w:rPr>
+      </w:pPr>
+      <w:r>
+        <w:rPr>
+          <w:lang w:val="en-US"/>
+        </w:rPr>
+        <w:t>Gun cooling rate</w:t>
+      </w:r>
+      <w:r>
+        <w:rPr>
+          <w:rFonts w:hint="cs"/>
+          <w:rtl/>
+          <w:lang w:val="en-US"/>
+        </w:rPr>
+        <w:t>:</w:t>
+      </w:r>
+    </w:p>
+    <w:p>
+      <w:pPr>
+        <w:bidi/>
+        <w:ind w:left="720"/>
+        <w:rPr>
+          <w:rFonts w:hint="cs"/>
+          <w:rtl/>
+          <w:lang w:val="en-US"/>
+        </w:rPr>
+      </w:pPr>
+      <w:r>
+        <w:rPr>
+          <w:rFonts w:hint="cs"/>
+          <w:rtl/>
+          <w:lang w:val="en-US"/>
+        </w:rPr>
+        <w:t>שמתם כבר לב, שאם אתם יורים כמה פעמים ברצף, חלק מהפעמים מתפספסות.</w:t>
+      </w:r>
+      <w:r>
+        <w:rPr>
+          <w:lang w:val="en-US"/>
+        </w:rPr>
+        <w:t xml:space="preserve"> </w:t>
+      </w:r>
+      <w:r>
+        <w:rPr>
+          <w:rFonts w:hint="cs"/>
+          <w:rtl/>
+          <w:lang w:val="en-US"/>
+        </w:rPr>
+        <w:t>זה נובע מזה שהמשחק מדמה מצב בו הנשק צריך זמן כדי להתקרר.</w:t>
       </w:r>
     </w:p>
     <w:p>
@@ -646,24 +747,190 @@
           <w:rtl/>
           <w:lang w:val="en-US"/>
         </w:rPr>
-        <w:t>הרובוט שלכם מסתובב כל הזמן, אם הוא רואה את הרובוט השני, הוא יורה בו</w:t>
+        <w:t>כתבו רובוט שיורה שני כדורים ברצף.</w:t>
       </w:r>
     </w:p>
     <w:p>
       <w:pPr>
         <w:bidi/>
         <w:rPr>
-          <w:rtl/>
-          <w:lang w:val="en-US"/>
-        </w:rPr>
-      </w:pPr>
-      <w:r>
-        <w:rPr>
-          <w:rFonts w:hint="cs"/>
-          <w:rtl/>
-          <w:lang w:val="en-US"/>
-        </w:rPr>
-        <w:t>אחרי שיריתם 5 פעמים, התנגשו ברובוט האחר (שוב ושוב) עד שתנצחו.</w:t>
+          <w:rFonts w:hint="cs"/>
+          <w:rtl/>
+          <w:lang w:val="en-US"/>
+        </w:rPr>
+      </w:pPr>
+      <w:r>
+        <w:rPr>
+          <w:rFonts w:hint="cs"/>
+          <w:rtl/>
+          <w:lang w:val="en-US"/>
+        </w:rPr>
+        <w:t xml:space="preserve">שימו לב שאם פשוט תכתבו את הפקודה </w:t>
+      </w:r>
+      <w:r>
+        <w:rPr>
+          <w:lang w:val="en-US"/>
+        </w:rPr>
+        <w:t>fire</w:t>
+      </w:r>
+      <w:r>
+        <w:rPr>
+          <w:rFonts w:hint="cs"/>
+          <w:rtl/>
+          <w:lang w:val="en-US"/>
+        </w:rPr>
+        <w:t xml:space="preserve"> פעמיים, הירייה השנייה לא תקרה בגלל </w:t>
+      </w:r>
+      <w:r>
+        <w:rPr>
+          <w:lang w:val="en-US"/>
+        </w:rPr>
+        <w:t>gun cooling rate</w:t>
+      </w:r>
+      <w:r>
+        <w:rPr>
+          <w:rFonts w:hint="cs"/>
+          <w:rtl/>
+          <w:lang w:val="en-US"/>
+        </w:rPr>
+        <w:t>.</w:t>
+      </w:r>
+    </w:p>
+    <w:p>
+      <w:pPr>
+        <w:bidi/>
+        <w:rPr>
+          <w:rtl/>
+          <w:lang w:val="en-US"/>
+        </w:rPr>
+      </w:pPr>
+      <w:r>
+        <w:rPr>
+          <w:rFonts w:hint="cs"/>
+          <w:rtl/>
+          <w:lang w:val="en-US"/>
+        </w:rPr>
+        <w:t>איך תעשו זאת?</w:t>
+      </w:r>
+    </w:p>
+    <w:p>
+      <w:pPr>
+        <w:bidi/>
+        <w:ind w:left="720"/>
+        <w:rPr>
+          <w:rFonts w:hint="cs"/>
+          <w:rtl/>
+          <w:lang w:val="en-US"/>
+        </w:rPr>
+      </w:pPr>
+      <w:r>
+        <w:rPr>
+          <w:rFonts w:hint="cs"/>
+          <w:rtl/>
+          <w:lang w:val="en-US"/>
+        </w:rPr>
+        <w:t xml:space="preserve">יצרנו משתנה חדש מסוג </w:t>
+      </w:r>
+      <w:r>
+        <w:rPr>
+          <w:lang w:val="en-US"/>
+        </w:rPr>
+        <w:t xml:space="preserve"> double</w:t>
+      </w:r>
+      <w:r>
+        <w:rPr>
+          <w:rFonts w:hint="cs"/>
+          <w:rtl/>
+          <w:lang w:val="en-US"/>
+        </w:rPr>
+        <w:t xml:space="preserve"> בשם </w:t>
+      </w:r>
+      <w:proofErr w:type="spellStart"/>
+      <w:r>
+        <w:rPr>
+          <w:lang w:val="en-US"/>
+        </w:rPr>
+        <w:t>currentGunHeat</w:t>
+      </w:r>
+      <w:proofErr w:type="spellEnd"/>
+      <w:r>
+        <w:rPr>
+          <w:rFonts w:hint="cs"/>
+          <w:rtl/>
+          <w:lang w:val="en-US"/>
+        </w:rPr>
+        <w:t>.</w:t>
+      </w:r>
+      <w:r>
+        <w:rPr>
+          <w:rFonts w:hint="cs"/>
+          <w:rtl/>
+          <w:lang w:val="en-US"/>
+        </w:rPr>
+        <w:t xml:space="preserve"> כדי להשתמש בו, תצטרכו להוריד מחדש את </w:t>
+      </w:r>
+      <w:proofErr w:type="spellStart"/>
+      <w:r>
+        <w:rPr>
+          <w:lang w:val="en-US"/>
+        </w:rPr>
+        <w:t>ScannerRobot</w:t>
+      </w:r>
+      <w:proofErr w:type="spellEnd"/>
+      <w:r>
+        <w:rPr>
+          <w:rFonts w:hint="cs"/>
+          <w:rtl/>
+          <w:lang w:val="en-US"/>
+        </w:rPr>
+        <w:t xml:space="preserve"> (הגרסה המעודכנת שמופיעה במייל ביחד עם התרגיל הזה), ולעשות את השינויים שהוסברו בתרגיל הקודם כדי להשתמש ב </w:t>
+      </w:r>
+      <w:proofErr w:type="spellStart"/>
+      <w:r>
+        <w:rPr>
+          <w:lang w:val="en-US"/>
+        </w:rPr>
+        <w:t>robotSeen</w:t>
+      </w:r>
+      <w:proofErr w:type="spellEnd"/>
+      <w:r>
+        <w:rPr>
+          <w:rFonts w:hint="cs"/>
+          <w:rtl/>
+          <w:lang w:val="en-US"/>
+        </w:rPr>
+        <w:t>.</w:t>
+      </w:r>
+      <w:r>
+        <w:rPr>
+          <w:rFonts w:hint="cs"/>
+          <w:rtl/>
+          <w:lang w:val="en-US"/>
+        </w:rPr>
+        <w:t xml:space="preserve"> </w:t>
+      </w:r>
+      <w:r>
+        <w:rPr>
+          <w:rtl/>
+          <w:lang w:val="en-US"/>
+        </w:rPr>
+        <w:br/>
+      </w:r>
+      <w:r>
+        <w:rPr>
+          <w:rFonts w:hint="cs"/>
+          <w:rtl/>
+          <w:lang w:val="en-US"/>
+        </w:rPr>
+        <w:t xml:space="preserve">הרובה שלכם יירה רק אם החום הנוכחי של הרובה הוא 0. </w:t>
+      </w:r>
+      <w:r>
+        <w:rPr>
+          <w:rFonts w:hint="cs"/>
+          <w:rtl/>
+          <w:lang w:val="en-US"/>
+        </w:rPr>
+        <w:t xml:space="preserve">האפשרות הטבעית כדי לחכות, היא להשתמש בלולאה. </w:t>
       </w:r>
     </w:p>
     <w:p>
@@ -699,6 +966,59 @@
           <w:rtl/>
           <w:lang w:val="en-US"/>
         </w:rPr>
+        <w:t>הרובוט שלכם מסתובב כל הזמן, אם הוא רואה את הרובוט השני, הוא יורה בו</w:t>
+      </w:r>
+    </w:p>
+    <w:p>
+      <w:pPr>
+        <w:bidi/>
+        <w:rPr>
+          <w:rtl/>
+          <w:lang w:val="en-US"/>
+        </w:rPr>
+      </w:pPr>
+      <w:r>
+        <w:rPr>
+          <w:rFonts w:hint="cs"/>
+          <w:rtl/>
+          <w:lang w:val="en-US"/>
+        </w:rPr>
+        <w:t>אחרי שיריתם 5 פעמים, התנגשו ברובוט האחר (שוב ושוב) עד שתנצחו.</w:t>
+      </w:r>
+    </w:p>
+    <w:p>
+      <w:pPr>
+        <w:pStyle w:val="1"/>
+        <w:bidi/>
+        <w:rPr>
+          <w:rtl/>
+          <w:lang w:val="en-US"/>
+        </w:rPr>
+      </w:pPr>
+      <w:r>
+        <w:rPr>
+          <w:rFonts w:hint="cs"/>
+          <w:rtl/>
+          <w:lang w:val="en-US"/>
+        </w:rPr>
+        <w:t>משימה מס' 3</w:t>
+      </w:r>
+    </w:p>
+    <w:p>
+      <w:pPr>
+        <w:bidi/>
+        <w:rPr>
+          <w:rFonts w:hint="cs"/>
+          <w:rtl/>
+          <w:lang w:val="en-US"/>
+        </w:rPr>
+      </w:pPr>
+      <w:r>
+        <w:rPr>
+          <w:rFonts w:hint="cs"/>
+          <w:rtl/>
+          <w:lang w:val="en-US"/>
+        </w:rPr>
         <w:t>הרובוט שלכם מסתובב כל הזמן, וברגע שהוא רואה את הרובוט האחר, עושה "משהו".</w:t>
       </w:r>
     </w:p>
@@ -737,6 +1057,29 @@
       </w:r>
       <w:bookmarkStart w:id="0" w:name="_GoBack"/>
       <w:bookmarkEnd w:id="0"/>
+      <w:r>
+        <w:rPr>
+          <w:rFonts w:hint="cs"/>
+          <w:rtl/>
+          <w:lang w:val="en-US"/>
+        </w:rPr>
+        <w:t xml:space="preserve"> (השתמשו בקטע הקוד שכתבתם במשימה ה1 </w:t>
+      </w:r>
+      <w:r>
+        <w:rPr>
+          <w:rtl/>
+          <w:lang w:val="en-US"/>
+        </w:rPr>
+        <w:t>–</w:t>
+      </w:r>
+      <w:r>
+        <w:rPr>
+          <w:rFonts w:hint="cs"/>
+          <w:rtl/>
+          <w:lang w:val="en-US"/>
+        </w:rPr>
+        <w:t xml:space="preserve"> פשוט העתיקו והדביקו). </w:t>
+      </w:r>
     </w:p>
     <w:sectPr>
       <w:pgSz w:w="11906" w:h="16838"/>

</xml_diff>

<commit_message>
ex3 formatting and pdf export
</commit_message>
<xml_diff>
--- a/lesson_3/ex3.docx
+++ b/lesson_3/ex3.docx
@@ -1,10 +1,10 @@
 
 <file path=word/document.xml><?xml version="1.0" encoding="utf-8"?>
-<w:document xmlns:wpc="http://schemas.microsoft.com/office/word/2010/wordprocessingCanvas" xmlns:mc="http://schemas.openxmlformats.org/markup-compatibility/2006" xmlns:o="urn:schemas-microsoft-com:office:office" xmlns:r="http://schemas.openxmlformats.org/officeDocument/2006/relationships" xmlns:m="http://schemas.openxmlformats.org/officeDocument/2006/math" xmlns:v="urn:schemas-microsoft-com:vml" xmlns:wp14="http://schemas.microsoft.com/office/word/2010/wordprocessingDrawing" xmlns:wp="http://schemas.openxmlformats.org/drawingml/2006/wordprocessingDrawing" xmlns:w10="urn:schemas-microsoft-com:office:word" xmlns:w="http://schemas.openxmlformats.org/wordprocessingml/2006/main" xmlns:w14="http://schemas.microsoft.com/office/word/2010/wordml" xmlns:w15="http://schemas.microsoft.com/office/word/2012/wordml" xmlns:wpg="http://schemas.microsoft.com/office/word/2010/wordprocessingGroup" xmlns:wpi="http://schemas.microsoft.com/office/word/2010/wordprocessingInk" xmlns:wne="http://schemas.microsoft.com/office/word/2006/wordml" xmlns:wps="http://schemas.microsoft.com/office/word/2010/wordprocessingShape" mc:Ignorable="w14 w15 wp14">
+<w:document xmlns:wpc="http://schemas.microsoft.com/office/word/2010/wordprocessingCanvas" xmlns:cx="http://schemas.microsoft.com/office/drawing/2014/chartex" xmlns:cx1="http://schemas.microsoft.com/office/drawing/2015/9/8/chartex" xmlns:mc="http://schemas.openxmlformats.org/markup-compatibility/2006" xmlns:o="urn:schemas-microsoft-com:office:office" xmlns:r="http://schemas.openxmlformats.org/officeDocument/2006/relationships" xmlns:m="http://schemas.openxmlformats.org/officeDocument/2006/math" xmlns:v="urn:schemas-microsoft-com:vml" xmlns:wp14="http://schemas.microsoft.com/office/word/2010/wordprocessingDrawing" xmlns:wp="http://schemas.openxmlformats.org/drawingml/2006/wordprocessingDrawing" xmlns:w10="urn:schemas-microsoft-com:office:word" xmlns:w="http://schemas.openxmlformats.org/wordprocessingml/2006/main" xmlns:w14="http://schemas.microsoft.com/office/word/2010/wordml" xmlns:w15="http://schemas.microsoft.com/office/word/2012/wordml" xmlns:w16se="http://schemas.microsoft.com/office/word/2015/wordml/symex" xmlns:wpg="http://schemas.microsoft.com/office/word/2010/wordprocessingGroup" xmlns:wpi="http://schemas.microsoft.com/office/word/2010/wordprocessingInk" xmlns:wne="http://schemas.microsoft.com/office/word/2006/wordml" xmlns:wps="http://schemas.microsoft.com/office/word/2010/wordprocessingShape" mc:Ignorable="w14 w15 w16se wp14">
   <w:body>
     <w:p>
       <w:pPr>
-        <w:pStyle w:val="a3"/>
+        <w:pStyle w:val="Title"/>
         <w:bidi/>
         <w:rPr>
           <w:rtl/>
@@ -160,7 +160,6 @@
           <w:lang w:eastAsia="en-GB"/>
         </w:rPr>
       </w:pPr>
-      <w:proofErr w:type="gramStart"/>
       <w:r>
         <w:rPr>
           <w:rFonts w:ascii="Courier New" w:eastAsia="Times New Roman" w:hAnsi="Courier New" w:cs="Courier New"/>
@@ -169,9 +168,9 @@
           <w:szCs w:val="20"/>
           <w:lang w:eastAsia="en-GB"/>
         </w:rPr>
-        <w:t>public</w:t>
-      </w:r>
-      <w:proofErr w:type="gramEnd"/>
+        <w:t xml:space="preserve">public void </w:t>
+      </w:r>
+      <w:proofErr w:type="gramStart"/>
       <w:r>
         <w:rPr>
           <w:rFonts w:ascii="Courier New" w:eastAsia="Times New Roman" w:hAnsi="Courier New" w:cs="Courier New"/>
@@ -180,7 +179,18 @@
           <w:szCs w:val="20"/>
           <w:lang w:eastAsia="en-GB"/>
         </w:rPr>
-        <w:t xml:space="preserve"> void run() {</w:t>
+        <w:t>run(</w:t>
+      </w:r>
+      <w:proofErr w:type="gramEnd"/>
+      <w:r>
+        <w:rPr>
+          <w:rFonts w:ascii="Courier New" w:eastAsia="Times New Roman" w:hAnsi="Courier New" w:cs="Courier New"/>
+          <w:color w:val="000000"/>
+          <w:sz w:val="20"/>
+          <w:szCs w:val="20"/>
+          <w:lang w:eastAsia="en-GB"/>
+        </w:rPr>
+        <w:t>) {</w:t>
       </w:r>
     </w:p>
     <w:p>
@@ -455,7 +465,7 @@
     </w:p>
     <w:p>
       <w:pPr>
-        <w:pStyle w:val="a6"/>
+        <w:pStyle w:val="Heading2"/>
         <w:bidi/>
         <w:rPr>
           <w:rtl/>
@@ -495,7 +505,6 @@
         <w:bidi/>
         <w:spacing w:after="0" w:line="240" w:lineRule="auto"/>
         <w:rPr>
-          <w:rFonts w:hint="cs"/>
           <w:rtl/>
           <w:lang w:val="en-US"/>
         </w:rPr>
@@ -584,7 +593,6 @@
         <w:bidi/>
         <w:spacing w:after="0" w:line="240" w:lineRule="auto"/>
         <w:rPr>
-          <w:rFonts w:hint="cs"/>
           <w:rtl/>
           <w:lang w:val="en-US"/>
         </w:rPr>
@@ -659,7 +667,7 @@
     </w:p>
     <w:p>
       <w:pPr>
-        <w:pStyle w:val="a6"/>
+        <w:pStyle w:val="Heading2"/>
         <w:bidi/>
         <w:rPr>
           <w:rtl/>
@@ -670,7 +678,15 @@
         <w:rPr>
           <w:lang w:val="en-US"/>
         </w:rPr>
-        <w:t>Gun cooling rate</w:t>
+        <w:t>Gun coolin</w:t>
+      </w:r>
+      <w:bookmarkStart w:id="0" w:name="_GoBack"/>
+      <w:bookmarkEnd w:id="0"/>
+      <w:r>
+        <w:rPr>
+          <w:lang w:val="en-US"/>
+        </w:rPr>
+        <w:t>g rate</w:t>
       </w:r>
       <w:r>
         <w:rPr>
@@ -686,7 +702,6 @@
         <w:bidi/>
         <w:ind w:left="720"/>
         <w:rPr>
-          <w:rFonts w:hint="cs"/>
           <w:rtl/>
           <w:lang w:val="en-US"/>
         </w:rPr>
@@ -716,7 +731,7 @@
     </w:p>
     <w:p>
       <w:pPr>
-        <w:pStyle w:val="1"/>
+        <w:pStyle w:val="Heading1"/>
         <w:bidi/>
         <w:rPr>
           <w:rtl/>
@@ -736,7 +751,6 @@
       <w:pPr>
         <w:bidi/>
         <w:rPr>
-          <w:rFonts w:hint="cs"/>
           <w:rtl/>
           <w:lang w:val="en-US"/>
         </w:rPr>
@@ -754,7 +768,6 @@
       <w:pPr>
         <w:bidi/>
         <w:rPr>
-          <w:rFonts w:hint="cs"/>
           <w:rtl/>
           <w:lang w:val="en-US"/>
         </w:rPr>
@@ -818,7 +831,6 @@
         <w:bidi/>
         <w:ind w:left="720"/>
         <w:rPr>
-          <w:rFonts w:hint="cs"/>
           <w:rtl/>
           <w:lang w:val="en-US"/>
         </w:rPr>
@@ -935,7 +947,7 @@
     </w:p>
     <w:p>
       <w:pPr>
-        <w:pStyle w:val="1"/>
+        <w:pStyle w:val="Heading1"/>
         <w:bidi/>
         <w:rPr>
           <w:rtl/>
@@ -955,7 +967,6 @@
       <w:pPr>
         <w:bidi/>
         <w:rPr>
-          <w:rFonts w:hint="cs"/>
           <w:rtl/>
           <w:lang w:val="en-US"/>
         </w:rPr>
@@ -988,7 +999,7 @@
     </w:p>
     <w:p>
       <w:pPr>
-        <w:pStyle w:val="1"/>
+        <w:pStyle w:val="Heading1"/>
         <w:bidi/>
         <w:rPr>
           <w:rtl/>
@@ -1008,7 +1019,6 @@
       <w:pPr>
         <w:bidi/>
         <w:rPr>
-          <w:rFonts w:hint="cs"/>
           <w:rtl/>
           <w:lang w:val="en-US"/>
         </w:rPr>
@@ -1026,7 +1036,6 @@
       <w:pPr>
         <w:bidi/>
         <w:rPr>
-          <w:rFonts w:hint="cs"/>
           <w:rtl/>
           <w:lang w:val="en-US"/>
         </w:rPr>
@@ -1055,8 +1064,6 @@
         </w:rPr>
         <w:t>אם ראיתם אותו מספר אי-זוגי של פעמים: "משהו" זה לירות פעמיים</w:t>
       </w:r>
-      <w:bookmarkStart w:id="0" w:name="_GoBack"/>
-      <w:bookmarkEnd w:id="0"/>
       <w:r>
         <w:rPr>
           <w:rFonts w:hint="cs"/>
@@ -1092,8 +1099,8 @@
 </file>
 
 <file path=word/numbering.xml><?xml version="1.0" encoding="utf-8"?>
-<w:numbering xmlns:wpc="http://schemas.microsoft.com/office/word/2010/wordprocessingCanvas" xmlns:mc="http://schemas.openxmlformats.org/markup-compatibility/2006" xmlns:o="urn:schemas-microsoft-com:office:office" xmlns:r="http://schemas.openxmlformats.org/officeDocument/2006/relationships" xmlns:m="http://schemas.openxmlformats.org/officeDocument/2006/math" xmlns:v="urn:schemas-microsoft-com:vml" xmlns:wp14="http://schemas.microsoft.com/office/word/2010/wordprocessingDrawing" xmlns:wp="http://schemas.openxmlformats.org/drawingml/2006/wordprocessingDrawing" xmlns:w10="urn:schemas-microsoft-com:office:word" xmlns:w="http://schemas.openxmlformats.org/wordprocessingml/2006/main" xmlns:w14="http://schemas.microsoft.com/office/word/2010/wordml" xmlns:w15="http://schemas.microsoft.com/office/word/2012/wordml" xmlns:wpg="http://schemas.microsoft.com/office/word/2010/wordprocessingGroup" xmlns:wpi="http://schemas.microsoft.com/office/word/2010/wordprocessingInk" xmlns:wne="http://schemas.microsoft.com/office/word/2006/wordml" xmlns:wps="http://schemas.microsoft.com/office/word/2010/wordprocessingShape" mc:Ignorable="w14 w15 wp14">
-  <w:abstractNum w:abstractNumId="0">
+<w:numbering xmlns:wpc="http://schemas.microsoft.com/office/word/2010/wordprocessingCanvas" xmlns:cx="http://schemas.microsoft.com/office/drawing/2014/chartex" xmlns:cx1="http://schemas.microsoft.com/office/drawing/2015/9/8/chartex" xmlns:mc="http://schemas.openxmlformats.org/markup-compatibility/2006" xmlns:o="urn:schemas-microsoft-com:office:office" xmlns:r="http://schemas.openxmlformats.org/officeDocument/2006/relationships" xmlns:m="http://schemas.openxmlformats.org/officeDocument/2006/math" xmlns:v="urn:schemas-microsoft-com:vml" xmlns:wp14="http://schemas.microsoft.com/office/word/2010/wordprocessingDrawing" xmlns:wp="http://schemas.openxmlformats.org/drawingml/2006/wordprocessingDrawing" xmlns:w10="urn:schemas-microsoft-com:office:word" xmlns:w="http://schemas.openxmlformats.org/wordprocessingml/2006/main" xmlns:w14="http://schemas.microsoft.com/office/word/2010/wordml" xmlns:w15="http://schemas.microsoft.com/office/word/2012/wordml" xmlns:w16se="http://schemas.microsoft.com/office/word/2015/wordml/symex" xmlns:wpg="http://schemas.microsoft.com/office/word/2010/wordprocessingGroup" xmlns:wpi="http://schemas.microsoft.com/office/word/2010/wordprocessingInk" xmlns:wne="http://schemas.microsoft.com/office/word/2006/wordml" xmlns:wps="http://schemas.microsoft.com/office/word/2010/wordprocessingShape" mc:Ignorable="w14 w15 w16se wp14">
+  <w:abstractNum w:abstractNumId="0" w15:restartNumberingAfterBreak="0">
     <w:nsid w:val="02164415"/>
     <w:multiLevelType w:val="hybridMultilevel"/>
     <w:tmpl w:val="D568A116"/>
@@ -1182,7 +1189,7 @@
       </w:pPr>
     </w:lvl>
   </w:abstractNum>
-  <w:abstractNum w:abstractNumId="1">
+  <w:abstractNum w:abstractNumId="1" w15:restartNumberingAfterBreak="0">
     <w:nsid w:val="78FF2EAE"/>
     <w:multiLevelType w:val="hybridMultilevel"/>
     <w:tmpl w:val="1834EC16"/>
@@ -1305,7 +1312,7 @@
 </file>
 
 <file path=word/styles.xml><?xml version="1.0" encoding="utf-8"?>
-<w:styles xmlns:mc="http://schemas.openxmlformats.org/markup-compatibility/2006" xmlns:r="http://schemas.openxmlformats.org/officeDocument/2006/relationships" xmlns:w="http://schemas.openxmlformats.org/wordprocessingml/2006/main" xmlns:w14="http://schemas.microsoft.com/office/word/2010/wordml" xmlns:w15="http://schemas.microsoft.com/office/word/2012/wordml" mc:Ignorable="w14 w15">
+<w:styles xmlns:mc="http://schemas.openxmlformats.org/markup-compatibility/2006" xmlns:r="http://schemas.openxmlformats.org/officeDocument/2006/relationships" xmlns:w="http://schemas.openxmlformats.org/wordprocessingml/2006/main" xmlns:w14="http://schemas.microsoft.com/office/word/2010/wordml" xmlns:w15="http://schemas.microsoft.com/office/word/2012/wordml" xmlns:w16se="http://schemas.microsoft.com/office/word/2015/wordml/symex" mc:Ignorable="w14 w15 w16se">
   <w:docDefaults>
     <w:rPrDefault>
       <w:rPr>
@@ -1694,16 +1701,16 @@
     <w:lsdException w:name="List Table 6 Colorful Accent 6" w:uiPriority="51"/>
     <w:lsdException w:name="List Table 7 Colorful Accent 6" w:uiPriority="52"/>
   </w:latentStyles>
-  <w:style w:type="paragraph" w:default="1" w:styleId="a">
+  <w:style w:type="paragraph" w:default="1" w:styleId="Normal">
     <w:name w:val="Normal"/>
     <w:qFormat/>
     <w:rsid w:val="00BF5F32"/>
   </w:style>
-  <w:style w:type="paragraph" w:styleId="1">
+  <w:style w:type="paragraph" w:styleId="Heading1">
     <w:name w:val="heading 1"/>
-    <w:basedOn w:val="a"/>
-    <w:next w:val="a"/>
-    <w:link w:val="10"/>
+    <w:basedOn w:val="Normal"/>
+    <w:next w:val="Normal"/>
+    <w:link w:val="Heading1Char"/>
     <w:uiPriority w:val="9"/>
     <w:qFormat/>
     <w:rsid w:val="00224243"/>
@@ -1722,13 +1729,12 @@
       <w:szCs w:val="28"/>
     </w:rPr>
   </w:style>
-  <w:style w:type="paragraph" w:styleId="2">
+  <w:style w:type="paragraph" w:styleId="Heading2">
     <w:name w:val="heading 2"/>
-    <w:basedOn w:val="a"/>
-    <w:next w:val="a"/>
-    <w:link w:val="20"/>
+    <w:basedOn w:val="Normal"/>
+    <w:next w:val="Normal"/>
+    <w:link w:val="Heading2Char"/>
     <w:uiPriority w:val="9"/>
-    <w:semiHidden/>
     <w:unhideWhenUsed/>
     <w:qFormat/>
     <w:rsid w:val="00BF5F32"/>
@@ -1747,11 +1753,11 @@
       <w:szCs w:val="26"/>
     </w:rPr>
   </w:style>
-  <w:style w:type="paragraph" w:styleId="3">
+  <w:style w:type="paragraph" w:styleId="Heading3">
     <w:name w:val="heading 3"/>
-    <w:basedOn w:val="a"/>
-    <w:next w:val="a"/>
-    <w:link w:val="30"/>
+    <w:basedOn w:val="Normal"/>
+    <w:next w:val="Normal"/>
+    <w:link w:val="Heading3Char"/>
     <w:uiPriority w:val="9"/>
     <w:semiHidden/>
     <w:unhideWhenUsed/>
@@ -1770,11 +1776,11 @@
       <w:color w:val="5B9BD5" w:themeColor="accent1"/>
     </w:rPr>
   </w:style>
-  <w:style w:type="paragraph" w:styleId="4">
+  <w:style w:type="paragraph" w:styleId="Heading4">
     <w:name w:val="heading 4"/>
-    <w:basedOn w:val="a"/>
-    <w:next w:val="a"/>
-    <w:link w:val="40"/>
+    <w:basedOn w:val="Normal"/>
+    <w:next w:val="Normal"/>
+    <w:link w:val="Heading4Char"/>
     <w:uiPriority w:val="9"/>
     <w:semiHidden/>
     <w:unhideWhenUsed/>
@@ -1795,11 +1801,11 @@
       <w:color w:val="5B9BD5" w:themeColor="accent1"/>
     </w:rPr>
   </w:style>
-  <w:style w:type="paragraph" w:styleId="5">
+  <w:style w:type="paragraph" w:styleId="Heading5">
     <w:name w:val="heading 5"/>
-    <w:basedOn w:val="a"/>
-    <w:next w:val="a"/>
-    <w:link w:val="50"/>
+    <w:basedOn w:val="Normal"/>
+    <w:next w:val="Normal"/>
+    <w:link w:val="Heading5Char"/>
     <w:uiPriority w:val="9"/>
     <w:semiHidden/>
     <w:unhideWhenUsed/>
@@ -1816,11 +1822,11 @@
       <w:color w:val="1F4D78" w:themeColor="accent1" w:themeShade="7F"/>
     </w:rPr>
   </w:style>
-  <w:style w:type="paragraph" w:styleId="6">
+  <w:style w:type="paragraph" w:styleId="Heading6">
     <w:name w:val="heading 6"/>
-    <w:basedOn w:val="a"/>
-    <w:next w:val="a"/>
-    <w:link w:val="60"/>
+    <w:basedOn w:val="Normal"/>
+    <w:next w:val="Normal"/>
+    <w:link w:val="Heading6Char"/>
     <w:uiPriority w:val="9"/>
     <w:semiHidden/>
     <w:unhideWhenUsed/>
@@ -1839,11 +1845,11 @@
       <w:color w:val="1F4D78" w:themeColor="accent1" w:themeShade="7F"/>
     </w:rPr>
   </w:style>
-  <w:style w:type="paragraph" w:styleId="7">
+  <w:style w:type="paragraph" w:styleId="Heading7">
     <w:name w:val="heading 7"/>
-    <w:basedOn w:val="a"/>
-    <w:next w:val="a"/>
-    <w:link w:val="70"/>
+    <w:basedOn w:val="Normal"/>
+    <w:next w:val="Normal"/>
+    <w:link w:val="Heading7Char"/>
     <w:uiPriority w:val="9"/>
     <w:semiHidden/>
     <w:unhideWhenUsed/>
@@ -1862,11 +1868,11 @@
       <w:color w:val="404040" w:themeColor="text1" w:themeTint="BF"/>
     </w:rPr>
   </w:style>
-  <w:style w:type="paragraph" w:styleId="8">
+  <w:style w:type="paragraph" w:styleId="Heading8">
     <w:name w:val="heading 8"/>
-    <w:basedOn w:val="a"/>
-    <w:next w:val="a"/>
-    <w:link w:val="80"/>
+    <w:basedOn w:val="Normal"/>
+    <w:next w:val="Normal"/>
+    <w:link w:val="Heading8Char"/>
     <w:uiPriority w:val="9"/>
     <w:semiHidden/>
     <w:unhideWhenUsed/>
@@ -1885,11 +1891,11 @@
       <w:szCs w:val="20"/>
     </w:rPr>
   </w:style>
-  <w:style w:type="paragraph" w:styleId="9">
+  <w:style w:type="paragraph" w:styleId="Heading9">
     <w:name w:val="heading 9"/>
-    <w:basedOn w:val="a"/>
-    <w:next w:val="a"/>
-    <w:link w:val="90"/>
+    <w:basedOn w:val="Normal"/>
+    <w:next w:val="Normal"/>
+    <w:link w:val="Heading9Char"/>
     <w:uiPriority w:val="9"/>
     <w:semiHidden/>
     <w:unhideWhenUsed/>
@@ -1910,13 +1916,13 @@
       <w:szCs w:val="20"/>
     </w:rPr>
   </w:style>
-  <w:style w:type="character" w:default="1" w:styleId="a0">
+  <w:style w:type="character" w:default="1" w:styleId="DefaultParagraphFont">
     <w:name w:val="Default Paragraph Font"/>
     <w:uiPriority w:val="1"/>
     <w:semiHidden/>
     <w:unhideWhenUsed/>
   </w:style>
-  <w:style w:type="table" w:default="1" w:styleId="a1">
+  <w:style w:type="table" w:default="1" w:styleId="TableNormal">
     <w:name w:val="Normal Table"/>
     <w:uiPriority w:val="99"/>
     <w:semiHidden/>
@@ -1931,16 +1937,16 @@
       </w:tblCellMar>
     </w:tblPr>
   </w:style>
-  <w:style w:type="numbering" w:default="1" w:styleId="a2">
+  <w:style w:type="numbering" w:default="1" w:styleId="NoList">
     <w:name w:val="No List"/>
     <w:uiPriority w:val="99"/>
     <w:semiHidden/>
     <w:unhideWhenUsed/>
   </w:style>
-  <w:style w:type="character" w:customStyle="1" w:styleId="10">
-    <w:name w:val="כותרת 1 תו"/>
-    <w:basedOn w:val="a0"/>
-    <w:link w:val="1"/>
+  <w:style w:type="character" w:customStyle="1" w:styleId="Heading1Char">
+    <w:name w:val="Heading 1 Char"/>
+    <w:basedOn w:val="DefaultParagraphFont"/>
+    <w:link w:val="Heading1"/>
     <w:uiPriority w:val="9"/>
     <w:rsid w:val="00224243"/>
     <w:rPr>
@@ -1952,11 +1958,11 @@
       <w:szCs w:val="28"/>
     </w:rPr>
   </w:style>
-  <w:style w:type="paragraph" w:styleId="a3">
+  <w:style w:type="paragraph" w:styleId="Title">
     <w:name w:val="Title"/>
-    <w:basedOn w:val="a"/>
-    <w:next w:val="a"/>
-    <w:link w:val="a4"/>
+    <w:basedOn w:val="Normal"/>
+    <w:next w:val="Normal"/>
+    <w:link w:val="TitleChar"/>
     <w:uiPriority w:val="10"/>
     <w:qFormat/>
     <w:rsid w:val="00BF5F32"/>
@@ -1975,10 +1981,10 @@
       <w:szCs w:val="52"/>
     </w:rPr>
   </w:style>
-  <w:style w:type="character" w:customStyle="1" w:styleId="a4">
-    <w:name w:val="כותרת טקסט תו"/>
-    <w:basedOn w:val="a0"/>
-    <w:link w:val="a3"/>
+  <w:style w:type="character" w:customStyle="1" w:styleId="TitleChar">
+    <w:name w:val="Title Char"/>
+    <w:basedOn w:val="DefaultParagraphFont"/>
+    <w:link w:val="Title"/>
     <w:uiPriority w:val="10"/>
     <w:rsid w:val="00BF5F32"/>
     <w:rPr>
@@ -1989,12 +1995,11 @@
       <w:szCs w:val="52"/>
     </w:rPr>
   </w:style>
-  <w:style w:type="character" w:customStyle="1" w:styleId="20">
-    <w:name w:val="כותרת 2 תו"/>
-    <w:basedOn w:val="a0"/>
-    <w:link w:val="2"/>
+  <w:style w:type="character" w:customStyle="1" w:styleId="Heading2Char">
+    <w:name w:val="Heading 2 Char"/>
+    <w:basedOn w:val="DefaultParagraphFont"/>
+    <w:link w:val="Heading2"/>
     <w:uiPriority w:val="9"/>
-    <w:semiHidden/>
     <w:rsid w:val="00BF5F32"/>
     <w:rPr>
       <w:rFonts w:asciiTheme="majorHAnsi" w:eastAsiaTheme="majorEastAsia" w:hAnsiTheme="majorHAnsi" w:cstheme="majorBidi"/>
@@ -2005,10 +2010,10 @@
       <w:szCs w:val="26"/>
     </w:rPr>
   </w:style>
-  <w:style w:type="character" w:customStyle="1" w:styleId="30">
-    <w:name w:val="כותרת 3 תו"/>
-    <w:basedOn w:val="a0"/>
-    <w:link w:val="3"/>
+  <w:style w:type="character" w:customStyle="1" w:styleId="Heading3Char">
+    <w:name w:val="Heading 3 Char"/>
+    <w:basedOn w:val="DefaultParagraphFont"/>
+    <w:link w:val="Heading3"/>
     <w:uiPriority w:val="9"/>
     <w:semiHidden/>
     <w:rsid w:val="00BF5F32"/>
@@ -2019,10 +2024,10 @@
       <w:color w:val="5B9BD5" w:themeColor="accent1"/>
     </w:rPr>
   </w:style>
-  <w:style w:type="character" w:customStyle="1" w:styleId="40">
-    <w:name w:val="כותרת 4 תו"/>
-    <w:basedOn w:val="a0"/>
-    <w:link w:val="4"/>
+  <w:style w:type="character" w:customStyle="1" w:styleId="Heading4Char">
+    <w:name w:val="Heading 4 Char"/>
+    <w:basedOn w:val="DefaultParagraphFont"/>
+    <w:link w:val="Heading4"/>
     <w:uiPriority w:val="9"/>
     <w:semiHidden/>
     <w:rsid w:val="00BF5F32"/>
@@ -2035,10 +2040,10 @@
       <w:color w:val="5B9BD5" w:themeColor="accent1"/>
     </w:rPr>
   </w:style>
-  <w:style w:type="character" w:customStyle="1" w:styleId="50">
-    <w:name w:val="כותרת 5 תו"/>
-    <w:basedOn w:val="a0"/>
-    <w:link w:val="5"/>
+  <w:style w:type="character" w:customStyle="1" w:styleId="Heading5Char">
+    <w:name w:val="Heading 5 Char"/>
+    <w:basedOn w:val="DefaultParagraphFont"/>
+    <w:link w:val="Heading5"/>
     <w:uiPriority w:val="9"/>
     <w:semiHidden/>
     <w:rsid w:val="00BF5F32"/>
@@ -2047,10 +2052,10 @@
       <w:color w:val="1F4D78" w:themeColor="accent1" w:themeShade="7F"/>
     </w:rPr>
   </w:style>
-  <w:style w:type="character" w:customStyle="1" w:styleId="60">
-    <w:name w:val="כותרת 6 תו"/>
-    <w:basedOn w:val="a0"/>
-    <w:link w:val="6"/>
+  <w:style w:type="character" w:customStyle="1" w:styleId="Heading6Char">
+    <w:name w:val="Heading 6 Char"/>
+    <w:basedOn w:val="DefaultParagraphFont"/>
+    <w:link w:val="Heading6"/>
     <w:uiPriority w:val="9"/>
     <w:semiHidden/>
     <w:rsid w:val="00BF5F32"/>
@@ -2061,10 +2066,10 @@
       <w:color w:val="1F4D78" w:themeColor="accent1" w:themeShade="7F"/>
     </w:rPr>
   </w:style>
-  <w:style w:type="character" w:customStyle="1" w:styleId="70">
-    <w:name w:val="כותרת 7 תו"/>
-    <w:basedOn w:val="a0"/>
-    <w:link w:val="7"/>
+  <w:style w:type="character" w:customStyle="1" w:styleId="Heading7Char">
+    <w:name w:val="Heading 7 Char"/>
+    <w:basedOn w:val="DefaultParagraphFont"/>
+    <w:link w:val="Heading7"/>
     <w:uiPriority w:val="9"/>
     <w:semiHidden/>
     <w:rsid w:val="00BF5F32"/>
@@ -2075,10 +2080,10 @@
       <w:color w:val="404040" w:themeColor="text1" w:themeTint="BF"/>
     </w:rPr>
   </w:style>
-  <w:style w:type="character" w:customStyle="1" w:styleId="80">
-    <w:name w:val="כותרת 8 תו"/>
-    <w:basedOn w:val="a0"/>
-    <w:link w:val="8"/>
+  <w:style w:type="character" w:customStyle="1" w:styleId="Heading8Char">
+    <w:name w:val="Heading 8 Char"/>
+    <w:basedOn w:val="DefaultParagraphFont"/>
+    <w:link w:val="Heading8"/>
     <w:uiPriority w:val="9"/>
     <w:semiHidden/>
     <w:rsid w:val="00BF5F32"/>
@@ -2089,10 +2094,10 @@
       <w:szCs w:val="20"/>
     </w:rPr>
   </w:style>
-  <w:style w:type="character" w:customStyle="1" w:styleId="90">
-    <w:name w:val="כותרת 9 תו"/>
-    <w:basedOn w:val="a0"/>
-    <w:link w:val="9"/>
+  <w:style w:type="character" w:customStyle="1" w:styleId="Heading9Char">
+    <w:name w:val="Heading 9 Char"/>
+    <w:basedOn w:val="DefaultParagraphFont"/>
+    <w:link w:val="Heading9"/>
     <w:uiPriority w:val="9"/>
     <w:semiHidden/>
     <w:rsid w:val="00BF5F32"/>
@@ -2105,10 +2110,10 @@
       <w:szCs w:val="20"/>
     </w:rPr>
   </w:style>
-  <w:style w:type="paragraph" w:styleId="a5">
+  <w:style w:type="paragraph" w:styleId="Caption">
     <w:name w:val="caption"/>
-    <w:basedOn w:val="a"/>
-    <w:next w:val="a"/>
+    <w:basedOn w:val="Normal"/>
+    <w:next w:val="Normal"/>
     <w:uiPriority w:val="35"/>
     <w:semiHidden/>
     <w:unhideWhenUsed/>
@@ -2125,11 +2130,11 @@
       <w:szCs w:val="18"/>
     </w:rPr>
   </w:style>
-  <w:style w:type="paragraph" w:styleId="a6">
+  <w:style w:type="paragraph" w:styleId="Subtitle">
     <w:name w:val="Subtitle"/>
-    <w:basedOn w:val="a"/>
-    <w:next w:val="a"/>
-    <w:link w:val="a7"/>
+    <w:basedOn w:val="Normal"/>
+    <w:next w:val="Normal"/>
+    <w:link w:val="SubtitleChar"/>
     <w:uiPriority w:val="11"/>
     <w:qFormat/>
     <w:rsid w:val="00BF5F32"/>
@@ -2148,10 +2153,10 @@
       <w:szCs w:val="24"/>
     </w:rPr>
   </w:style>
-  <w:style w:type="character" w:customStyle="1" w:styleId="a7">
-    <w:name w:val="כותרת משנה תו"/>
-    <w:basedOn w:val="a0"/>
-    <w:link w:val="a6"/>
+  <w:style w:type="character" w:customStyle="1" w:styleId="SubtitleChar">
+    <w:name w:val="Subtitle Char"/>
+    <w:basedOn w:val="DefaultParagraphFont"/>
+    <w:link w:val="Subtitle"/>
     <w:uiPriority w:val="11"/>
     <w:rsid w:val="00BF5F32"/>
     <w:rPr>
@@ -2164,9 +2169,9 @@
       <w:szCs w:val="24"/>
     </w:rPr>
   </w:style>
-  <w:style w:type="character" w:styleId="a8">
+  <w:style w:type="character" w:styleId="Strong">
     <w:name w:val="Strong"/>
-    <w:basedOn w:val="a0"/>
+    <w:basedOn w:val="DefaultParagraphFont"/>
     <w:uiPriority w:val="22"/>
     <w:qFormat/>
     <w:rsid w:val="00BF5F32"/>
@@ -2175,9 +2180,9 @@
       <w:bCs/>
     </w:rPr>
   </w:style>
-  <w:style w:type="character" w:styleId="a9">
+  <w:style w:type="character" w:styleId="Emphasis">
     <w:name w:val="Emphasis"/>
-    <w:basedOn w:val="a0"/>
+    <w:basedOn w:val="DefaultParagraphFont"/>
     <w:uiPriority w:val="20"/>
     <w:qFormat/>
     <w:rsid w:val="00BF5F32"/>
@@ -2186,7 +2191,7 @@
       <w:iCs/>
     </w:rPr>
   </w:style>
-  <w:style w:type="paragraph" w:styleId="aa">
+  <w:style w:type="paragraph" w:styleId="NoSpacing">
     <w:name w:val="No Spacing"/>
     <w:uiPriority w:val="1"/>
     <w:qFormat/>
@@ -2195,11 +2200,11 @@
       <w:spacing w:after="0" w:line="240" w:lineRule="auto"/>
     </w:pPr>
   </w:style>
-  <w:style w:type="paragraph" w:styleId="ab">
+  <w:style w:type="paragraph" w:styleId="Quote">
     <w:name w:val="Quote"/>
-    <w:basedOn w:val="a"/>
-    <w:next w:val="a"/>
-    <w:link w:val="ac"/>
+    <w:basedOn w:val="Normal"/>
+    <w:next w:val="Normal"/>
+    <w:link w:val="QuoteChar"/>
     <w:uiPriority w:val="29"/>
     <w:qFormat/>
     <w:rsid w:val="00BF5F32"/>
@@ -2209,10 +2214,10 @@
       <w:color w:val="000000" w:themeColor="text1"/>
     </w:rPr>
   </w:style>
-  <w:style w:type="character" w:customStyle="1" w:styleId="ac">
-    <w:name w:val="ציטוט תו"/>
-    <w:basedOn w:val="a0"/>
-    <w:link w:val="ab"/>
+  <w:style w:type="character" w:customStyle="1" w:styleId="QuoteChar">
+    <w:name w:val="Quote Char"/>
+    <w:basedOn w:val="DefaultParagraphFont"/>
+    <w:link w:val="Quote"/>
     <w:uiPriority w:val="29"/>
     <w:rsid w:val="00BF5F32"/>
     <w:rPr>
@@ -2221,11 +2226,11 @@
       <w:color w:val="000000" w:themeColor="text1"/>
     </w:rPr>
   </w:style>
-  <w:style w:type="paragraph" w:styleId="ad">
+  <w:style w:type="paragraph" w:styleId="IntenseQuote">
     <w:name w:val="Intense Quote"/>
-    <w:basedOn w:val="a"/>
-    <w:next w:val="a"/>
-    <w:link w:val="ae"/>
+    <w:basedOn w:val="Normal"/>
+    <w:next w:val="Normal"/>
+    <w:link w:val="IntenseQuoteChar"/>
     <w:uiPriority w:val="30"/>
     <w:qFormat/>
     <w:rsid w:val="00BF5F32"/>
@@ -2244,10 +2249,10 @@
       <w:color w:val="5B9BD5" w:themeColor="accent1"/>
     </w:rPr>
   </w:style>
-  <w:style w:type="character" w:customStyle="1" w:styleId="ae">
-    <w:name w:val="ציטוט חזק תו"/>
-    <w:basedOn w:val="a0"/>
-    <w:link w:val="ad"/>
+  <w:style w:type="character" w:customStyle="1" w:styleId="IntenseQuoteChar">
+    <w:name w:val="Intense Quote Char"/>
+    <w:basedOn w:val="DefaultParagraphFont"/>
+    <w:link w:val="IntenseQuote"/>
     <w:uiPriority w:val="30"/>
     <w:rsid w:val="00BF5F32"/>
     <w:rPr>
@@ -2258,9 +2263,9 @@
       <w:color w:val="5B9BD5" w:themeColor="accent1"/>
     </w:rPr>
   </w:style>
-  <w:style w:type="character" w:styleId="af">
+  <w:style w:type="character" w:styleId="SubtleEmphasis">
     <w:name w:val="Subtle Emphasis"/>
-    <w:basedOn w:val="a0"/>
+    <w:basedOn w:val="DefaultParagraphFont"/>
     <w:uiPriority w:val="19"/>
     <w:qFormat/>
     <w:rsid w:val="00BF5F32"/>
@@ -2270,9 +2275,9 @@
       <w:color w:val="808080" w:themeColor="text1" w:themeTint="7F"/>
     </w:rPr>
   </w:style>
-  <w:style w:type="character" w:styleId="af0">
+  <w:style w:type="character" w:styleId="IntenseEmphasis">
     <w:name w:val="Intense Emphasis"/>
-    <w:basedOn w:val="a0"/>
+    <w:basedOn w:val="DefaultParagraphFont"/>
     <w:uiPriority w:val="21"/>
     <w:qFormat/>
     <w:rsid w:val="00BF5F32"/>
@@ -2284,9 +2289,9 @@
       <w:color w:val="5B9BD5" w:themeColor="accent1"/>
     </w:rPr>
   </w:style>
-  <w:style w:type="character" w:styleId="af1">
+  <w:style w:type="character" w:styleId="SubtleReference">
     <w:name w:val="Subtle Reference"/>
-    <w:basedOn w:val="a0"/>
+    <w:basedOn w:val="DefaultParagraphFont"/>
     <w:uiPriority w:val="31"/>
     <w:qFormat/>
     <w:rsid w:val="00BF5F32"/>
@@ -2296,9 +2301,9 @@
       <w:u w:val="single"/>
     </w:rPr>
   </w:style>
-  <w:style w:type="character" w:styleId="af2">
+  <w:style w:type="character" w:styleId="IntenseReference">
     <w:name w:val="Intense Reference"/>
-    <w:basedOn w:val="a0"/>
+    <w:basedOn w:val="DefaultParagraphFont"/>
     <w:uiPriority w:val="32"/>
     <w:qFormat/>
     <w:rsid w:val="00BF5F32"/>
@@ -2311,9 +2316,9 @@
       <w:u w:val="single"/>
     </w:rPr>
   </w:style>
-  <w:style w:type="character" w:styleId="af3">
+  <w:style w:type="character" w:styleId="BookTitle">
     <w:name w:val="Book Title"/>
-    <w:basedOn w:val="a0"/>
+    <w:basedOn w:val="DefaultParagraphFont"/>
     <w:uiPriority w:val="33"/>
     <w:qFormat/>
     <w:rsid w:val="00BF5F32"/>
@@ -2324,10 +2329,10 @@
       <w:spacing w:val="5"/>
     </w:rPr>
   </w:style>
-  <w:style w:type="paragraph" w:styleId="af4">
+  <w:style w:type="paragraph" w:styleId="TOCHeading">
     <w:name w:val="TOC Heading"/>
-    <w:basedOn w:val="1"/>
-    <w:next w:val="a"/>
+    <w:basedOn w:val="Heading1"/>
+    <w:next w:val="Normal"/>
     <w:uiPriority w:val="39"/>
     <w:semiHidden/>
     <w:unhideWhenUsed/>
@@ -2337,9 +2342,9 @@
       <w:outlineLvl w:val="9"/>
     </w:pPr>
   </w:style>
-  <w:style w:type="paragraph" w:styleId="af5">
+  <w:style w:type="paragraph" w:styleId="ListParagraph">
     <w:name w:val="List Paragraph"/>
-    <w:basedOn w:val="a"/>
+    <w:basedOn w:val="Normal"/>
     <w:uiPriority w:val="34"/>
     <w:qFormat/>
     <w:rsid w:val="00BF5F32"/>
@@ -2350,7 +2355,7 @@
   </w:style>
   <w:style w:type="character" w:styleId="HTMLCode">
     <w:name w:val="HTML Code"/>
-    <w:basedOn w:val="a0"/>
+    <w:basedOn w:val="DefaultParagraphFont"/>
     <w:uiPriority w:val="99"/>
     <w:semiHidden/>
     <w:unhideWhenUsed/>
@@ -2363,7 +2368,7 @@
   </w:style>
   <w:style w:type="character" w:styleId="Hyperlink">
     <w:name w:val="Hyperlink"/>
-    <w:basedOn w:val="a0"/>
+    <w:basedOn w:val="DefaultParagraphFont"/>
     <w:uiPriority w:val="99"/>
     <w:semiHidden/>
     <w:unhideWhenUsed/>
@@ -2375,13 +2380,13 @@
   </w:style>
   <w:style w:type="character" w:customStyle="1" w:styleId="apple-converted-space">
     <w:name w:val="apple-converted-space"/>
-    <w:basedOn w:val="a0"/>
-    <w:rsid w:val="00BF5F32"/>
-  </w:style>
-  <w:style w:type="paragraph" w:styleId="HTML">
+    <w:basedOn w:val="DefaultParagraphFont"/>
+    <w:rsid w:val="00BF5F32"/>
+  </w:style>
+  <w:style w:type="paragraph" w:styleId="HTMLPreformatted">
     <w:name w:val="HTML Preformatted"/>
-    <w:basedOn w:val="a"/>
-    <w:link w:val="HTML0"/>
+    <w:basedOn w:val="Normal"/>
+    <w:link w:val="HTMLPreformattedChar"/>
     <w:uiPriority w:val="99"/>
     <w:semiHidden/>
     <w:unhideWhenUsed/>
@@ -2414,10 +2419,10 @@
       <w:lang w:eastAsia="en-GB"/>
     </w:rPr>
   </w:style>
-  <w:style w:type="character" w:customStyle="1" w:styleId="HTML0">
-    <w:name w:val="HTML מעוצב מראש תו"/>
-    <w:basedOn w:val="a0"/>
-    <w:link w:val="HTML"/>
+  <w:style w:type="character" w:customStyle="1" w:styleId="HTMLPreformattedChar">
+    <w:name w:val="HTML Preformatted Char"/>
+    <w:basedOn w:val="DefaultParagraphFont"/>
+    <w:link w:val="HTMLPreformatted"/>
     <w:uiPriority w:val="99"/>
     <w:semiHidden/>
     <w:rsid w:val="00224243"/>

</xml_diff>